<commit_message>
Flask API: Microcontroller - LUIS-Server
</commit_message>
<xml_diff>
--- a/Aufgabenstellung, Zeitplan, Text,/Gliederung.docx
+++ b/Aufgabenstellung, Zeitplan, Text,/Gliederung.docx
@@ -234,14 +234,71 @@
             </w:tabs>
             <w:rPr/>
           </w:pPr>
+          <w:hyperlink w:anchor="__RefHeading___Toc412_4199667450">
+            <w:r>
+              <w:rPr>
+                <w:rStyle w:val="Verzeichnissprung"/>
+              </w:rPr>
+              <w:t>3 Optimierung der Gärsteuerung</w:t>
+              <w:tab/>
+              <w:t>4</w:t>
+            </w:r>
+          </w:hyperlink>
+        </w:p>
+        <w:p>
+          <w:pPr>
+            <w:pStyle w:val="Inhaltsverzeichnis2"/>
+            <w:tabs>
+              <w:tab w:val="right" w:pos="9638" w:leader="dot"/>
+            </w:tabs>
+            <w:rPr/>
+          </w:pPr>
+          <w:hyperlink w:anchor="__RefHeading___Toc414_4199667450">
+            <w:r>
+              <w:rPr>
+                <w:rStyle w:val="Verzeichnissprung"/>
+              </w:rPr>
+              <w:t>1 Schwäche der manuellen Gärsteuerung</w:t>
+              <w:tab/>
+              <w:t>4</w:t>
+            </w:r>
+          </w:hyperlink>
+        </w:p>
+        <w:p>
+          <w:pPr>
+            <w:pStyle w:val="Inhaltsverzeichnis2"/>
+            <w:tabs>
+              <w:tab w:val="right" w:pos="9638" w:leader="dot"/>
+            </w:tabs>
+            <w:rPr/>
+          </w:pPr>
+          <w:hyperlink w:anchor="__RefHeading___Toc416_4199667450">
+            <w:r>
+              <w:rPr>
+                <w:rStyle w:val="Verzeichnissprung"/>
+              </w:rPr>
+              <w:t>2 Vorhersage des Gärverlaufs durch maschinelles Lernen</w:t>
+              <w:tab/>
+              <w:t>4</w:t>
+            </w:r>
+          </w:hyperlink>
+        </w:p>
+        <w:p>
+          <w:pPr>
+            <w:pStyle w:val="Inhaltsverzeichnis1"/>
+            <w:tabs>
+              <w:tab w:val="right" w:pos="9638" w:leader="dot"/>
+            </w:tabs>
+            <w:rPr/>
+          </w:pPr>
           <w:hyperlink w:anchor="__RefHeading___Toc231_2824216699">
             <w:r>
               <w:rPr>
                 <w:rStyle w:val="Verzeichnissprung"/>
               </w:rPr>
-              <w:t>3 Umsetzung der KI-Gärsteuerung</w:t>
-              <w:tab/>
-              <w:t>4</w:t>
+              <w:t>4 Umsetzung der KI-Gärsteuerung</w:t>
+              <w:tab/>
+              <w:t>5</w:t>
             </w:r>
           </w:hyperlink>
         </w:p>
@@ -260,7 +317,7 @@
               </w:rPr>
               <w:t>1 Aufbau des Systems</w:t>
               <w:tab/>
-              <w:t>4</w:t>
+              <w:t>5</w:t>
             </w:r>
           </w:hyperlink>
         </w:p>
@@ -279,7 +336,7 @@
               </w:rPr>
               <w:t>1 Sensorik</w:t>
               <w:tab/>
-              <w:t>4</w:t>
+              <w:t>5</w:t>
             </w:r>
           </w:hyperlink>
         </w:p>
@@ -298,7 +355,7 @@
               </w:rPr>
               <w:t>2 Aktorik</w:t>
               <w:tab/>
-              <w:t>4</w:t>
+              <w:t>5</w:t>
             </w:r>
           </w:hyperlink>
         </w:p>
@@ -317,7 +374,7 @@
               </w:rPr>
               <w:t>3 Software – Werkzeuge und Resourcen</w:t>
               <w:tab/>
-              <w:t>4</w:t>
+              <w:t>5</w:t>
             </w:r>
           </w:hyperlink>
         </w:p>
@@ -334,9 +391,9 @@
               <w:rPr>
                 <w:rStyle w:val="Verzeichnissprung"/>
               </w:rPr>
-              <w:t>2 Der genutzte Datensatz</w:t>
-              <w:tab/>
-              <w:t>4</w:t>
+              <w:t>2 Datenverarbeitung</w:t>
+              <w:tab/>
+              <w:t>5</w:t>
             </w:r>
           </w:hyperlink>
         </w:p>
@@ -355,7 +412,7 @@
               </w:rPr>
               <w:t>1 Datenaufnahme</w:t>
               <w:tab/>
-              <w:t>4</w:t>
+              <w:t>5</w:t>
             </w:r>
           </w:hyperlink>
         </w:p>
@@ -374,7 +431,7 @@
               </w:rPr>
               <w:t>2 Datenaufbereitung</w:t>
               <w:tab/>
-              <w:t>4</w:t>
+              <w:t>5</w:t>
             </w:r>
           </w:hyperlink>
         </w:p>
@@ -393,7 +450,7 @@
               </w:rPr>
               <w:t>3 Datenvisualisierung</w:t>
               <w:tab/>
-              <w:t>4</w:t>
+              <w:t>5</w:t>
             </w:r>
           </w:hyperlink>
         </w:p>
@@ -412,7 +469,7 @@
               </w:rPr>
               <w:t>3 Training des Systems</w:t>
               <w:tab/>
-              <w:t>4</w:t>
+              <w:t>5</w:t>
             </w:r>
           </w:hyperlink>
         </w:p>
@@ -431,7 +488,7 @@
               </w:rPr>
               <w:t>1 Ausgewähltes Lernverfahren</w:t>
               <w:tab/>
-              <w:t>4</w:t>
+              <w:t>5</w:t>
             </w:r>
           </w:hyperlink>
         </w:p>
@@ -450,7 +507,7 @@
               </w:rPr>
               <w:t>2 Auswahl der Trainings- und Testdaten</w:t>
               <w:tab/>
-              <w:t>4</w:t>
+              <w:t>5</w:t>
             </w:r>
           </w:hyperlink>
         </w:p>
@@ -467,9 +524,9 @@
               <w:rPr>
                 <w:rStyle w:val="Verzeichnissprung"/>
               </w:rPr>
-              <w:t>3 Das Training des ML Modells</w:t>
-              <w:tab/>
-              <w:t>4</w:t>
+              <w:t>3 Training des ML Modells</w:t>
+              <w:tab/>
+              <w:t>5</w:t>
             </w:r>
           </w:hyperlink>
         </w:p>
@@ -486,9 +543,66 @@
               <w:rPr>
                 <w:rStyle w:val="Verzeichnissprung"/>
               </w:rPr>
-              <w:t>4 Überprüfung anhand der Testdaten</w:t>
-              <w:tab/>
-              <w:t>4</w:t>
+              <w:t>4 Prüfung mittels Testdaten</w:t>
+              <w:tab/>
+              <w:t>5</w:t>
+            </w:r>
+          </w:hyperlink>
+        </w:p>
+        <w:p>
+          <w:pPr>
+            <w:pStyle w:val="Inhaltsverzeichnis1"/>
+            <w:tabs>
+              <w:tab w:val="right" w:pos="9638" w:leader="dot"/>
+            </w:tabs>
+            <w:rPr/>
+          </w:pPr>
+          <w:hyperlink w:anchor="__RefHeading___Toc367_2155268015">
+            <w:r>
+              <w:rPr>
+                <w:rStyle w:val="Verzeichnissprung"/>
+              </w:rPr>
+              <w:t>5 Ergebnisse</w:t>
+              <w:tab/>
+              <w:t>6</w:t>
+            </w:r>
+          </w:hyperlink>
+        </w:p>
+        <w:p>
+          <w:pPr>
+            <w:pStyle w:val="Inhaltsverzeichnis2"/>
+            <w:tabs>
+              <w:tab w:val="right" w:pos="9638" w:leader="dot"/>
+            </w:tabs>
+            <w:rPr/>
+          </w:pPr>
+          <w:hyperlink w:anchor="__RefHeading___Toc369_2155268015">
+            <w:r>
+              <w:rPr>
+                <w:rStyle w:val="Verzeichnissprung"/>
+              </w:rPr>
+              <w:t>1 Vergleich der Trainingsergebnisse</w:t>
+              <w:tab/>
+              <w:t>6</w:t>
+            </w:r>
+          </w:hyperlink>
+        </w:p>
+        <w:p>
+          <w:pPr>
+            <w:pStyle w:val="Inhaltsverzeichnis2"/>
+            <w:tabs>
+              <w:tab w:val="right" w:pos="9638" w:leader="dot"/>
+            </w:tabs>
+            <w:rPr/>
+          </w:pPr>
+          <w:hyperlink w:anchor="__RefHeading___Toc371_2155268015">
+            <w:r>
+              <w:rPr>
+                <w:rStyle w:val="Verzeichnissprung"/>
+              </w:rPr>
+              <w:t>2 Erprobung der KI-Gärsteuerung</w:t>
+              <w:tab/>
+              <w:t>6</w:t>
             </w:r>
           </w:hyperlink>
         </w:p>
@@ -500,14 +614,33 @@
             </w:tabs>
             <w:rPr/>
           </w:pPr>
-          <w:hyperlink w:anchor="__RefHeading___Toc281_1255286230">
-            <w:r>
-              <w:rPr>
-                <w:rStyle w:val="Verzeichnissprung"/>
-              </w:rPr>
-              <w:t>5 Vergleich der Ergebnisse</w:t>
-              <w:tab/>
-              <w:t>4</w:t>
+          <w:hyperlink w:anchor="__RefHeading___Toc373_2155268015">
+            <w:r>
+              <w:rPr>
+                <w:rStyle w:val="Verzeichnissprung"/>
+              </w:rPr>
+              <w:t>1 Ergebnis und Diskussion</w:t>
+              <w:tab/>
+              <w:t>6</w:t>
+            </w:r>
+          </w:hyperlink>
+        </w:p>
+        <w:p>
+          <w:pPr>
+            <w:pStyle w:val="Inhaltsverzeichnis1"/>
+            <w:tabs>
+              <w:tab w:val="right" w:pos="9638" w:leader="dot"/>
+            </w:tabs>
+            <w:rPr/>
+          </w:pPr>
+          <w:hyperlink w:anchor="__RefHeading___Toc247_2824216699">
+            <w:r>
+              <w:rPr>
+                <w:rStyle w:val="Verzeichnissprung"/>
+              </w:rPr>
+              <w:t>6 Fazit</w:t>
+              <w:tab/>
+              <w:t>7</w:t>
             </w:r>
           </w:hyperlink>
         </w:p>
@@ -519,52 +652,14 @@
             </w:tabs>
             <w:rPr/>
           </w:pPr>
-          <w:hyperlink w:anchor="__RefHeading___Toc283_1255286230">
-            <w:r>
-              <w:rPr>
-                <w:rStyle w:val="Verzeichnissprung"/>
-              </w:rPr>
-              <w:t>4 Erprobung der KI-Gärsteuerung</w:t>
-              <w:tab/>
-              <w:t>4</w:t>
-            </w:r>
-          </w:hyperlink>
-        </w:p>
-        <w:p>
-          <w:pPr>
-            <w:pStyle w:val="Inhaltsverzeichnis3"/>
-            <w:tabs>
-              <w:tab w:val="right" w:pos="9638" w:leader="dot"/>
-            </w:tabs>
-            <w:rPr/>
-          </w:pPr>
-          <w:hyperlink w:anchor="__RefHeading___Toc285_1255286230">
-            <w:r>
-              <w:rPr>
-                <w:rStyle w:val="Verzeichnissprung"/>
-              </w:rPr>
-              <w:t>1 Ergebnis und Diskussion</w:t>
-              <w:tab/>
-              <w:t>4</w:t>
-            </w:r>
-          </w:hyperlink>
-        </w:p>
-        <w:p>
-          <w:pPr>
-            <w:pStyle w:val="Inhaltsverzeichnis1"/>
-            <w:tabs>
-              <w:tab w:val="right" w:pos="9638" w:leader="dot"/>
-            </w:tabs>
-            <w:rPr/>
-          </w:pPr>
-          <w:hyperlink w:anchor="__RefHeading___Toc247_2824216699">
-            <w:r>
-              <w:rPr>
-                <w:rStyle w:val="Verzeichnissprung"/>
-              </w:rPr>
-              <w:t>4 Fazit</w:t>
-              <w:tab/>
-              <w:t>5</w:t>
+          <w:hyperlink w:anchor="__RefHeading___Toc249_2824216699">
+            <w:r>
+              <w:rPr>
+                <w:rStyle w:val="Verzeichnissprung"/>
+              </w:rPr>
+              <w:t>1 Zusammenfassung</w:t>
+              <w:tab/>
+              <w:t>7</w:t>
             </w:r>
           </w:hyperlink>
         </w:p>
@@ -576,25 +671,6 @@
             </w:tabs>
             <w:rPr/>
           </w:pPr>
-          <w:hyperlink w:anchor="__RefHeading___Toc249_2824216699">
-            <w:r>
-              <w:rPr>
-                <w:rStyle w:val="Verzeichnissprung"/>
-              </w:rPr>
-              <w:t>1 Zusammenfassung</w:t>
-              <w:tab/>
-              <w:t>5</w:t>
-            </w:r>
-          </w:hyperlink>
-        </w:p>
-        <w:p>
-          <w:pPr>
-            <w:pStyle w:val="Inhaltsverzeichnis2"/>
-            <w:tabs>
-              <w:tab w:val="right" w:pos="9638" w:leader="dot"/>
-            </w:tabs>
-            <w:rPr/>
-          </w:pPr>
           <w:hyperlink w:anchor="__RefHeading___Toc251_2824216699">
             <w:r>
               <w:rPr>
@@ -602,7 +678,7 @@
               </w:rPr>
               <w:t>2 Ausblick</w:t>
               <w:tab/>
-              <w:t>5</w:t>
+              <w:t>7</w:t>
             </w:r>
           </w:hyperlink>
           <w:r>
@@ -805,11 +881,13 @@
     <w:p>
       <w:pPr>
         <w:pStyle w:val="Berschrift1"/>
+        <w:widowControl/>
         <w:numPr>
           <w:ilvl w:val="0"/>
           <w:numId w:val="0"/>
         </w:numPr>
-        <w:bidi w:val="0"/>
+        <w:suppressAutoHyphens w:val="true"/>
+        <w:overflowPunct w:val="false"/>
         <w:ind w:left="0" w:hanging="0"/>
         <w:jc w:val="left"/>
         <w:outlineLvl w:val="0"/>
@@ -817,6 +895,73 @@
       </w:pPr>
       <w:r>
         <w:rPr/>
+      </w:r>
+      <w:r>
+        <w:br w:type="page"/>
+      </w:r>
+    </w:p>
+    <w:p>
+      <w:pPr>
+        <w:pStyle w:val="Berschrift1"/>
+        <w:rPr>
+          <w:rFonts w:ascii="Liberation Sans" w:hAnsi="Liberation Sans" w:eastAsia="Microsoft YaHei" w:cs="Mangal"/>
+          <w:b/>
+          <w:b/>
+          <w:bCs/>
+          <w:color w:val="auto"/>
+          <w:kern w:val="2"/>
+          <w:sz w:val="36"/>
+          <w:szCs w:val="36"/>
+          <w:lang w:val="en-US" w:eastAsia="zh-CN" w:bidi="hi-IN"/>
+        </w:rPr>
+      </w:pPr>
+      <w:bookmarkStart w:id="10" w:name="__RefHeading___Toc412_4199667450"/>
+      <w:bookmarkEnd w:id="10"/>
+      <w:r>
+        <w:rPr>
+          <w:rFonts w:eastAsia="Microsoft YaHei" w:cs="Mangal"/>
+          <w:b/>
+          <w:bCs/>
+          <w:color w:val="auto"/>
+          <w:kern w:val="2"/>
+          <w:sz w:val="36"/>
+          <w:szCs w:val="36"/>
+          <w:lang w:val="en-US" w:eastAsia="zh-CN" w:bidi="hi-IN"/>
+        </w:rPr>
+        <w:t>Optimierung der Gärsteuerung</w:t>
+      </w:r>
+    </w:p>
+    <w:p>
+      <w:pPr>
+        <w:pStyle w:val="Berschrift2"/>
+        <w:rPr/>
+      </w:pPr>
+      <w:bookmarkStart w:id="11" w:name="__RefHeading___Toc414_4199667450"/>
+      <w:bookmarkEnd w:id="11"/>
+      <w:r>
+        <w:rPr/>
+        <w:t>Schwäche der manuellen Gärsteuerung</w:t>
+      </w:r>
+    </w:p>
+    <w:p>
+      <w:pPr>
+        <w:pStyle w:val="Berschrift2"/>
+        <w:rPr/>
+      </w:pPr>
+      <w:bookmarkStart w:id="12" w:name="__RefHeading___Toc416_4199667450"/>
+      <w:bookmarkEnd w:id="12"/>
+      <w:r>
+        <w:rPr>
+          <w:rFonts w:eastAsia="Microsoft YaHei" w:cs="Mangal"/>
+          <w:b/>
+          <w:bCs/>
+          <w:color w:val="auto"/>
+          <w:kern w:val="2"/>
+          <w:sz w:val="32"/>
+          <w:szCs w:val="32"/>
+          <w:lang w:val="en-US" w:eastAsia="zh-CN" w:bidi="hi-IN"/>
+        </w:rPr>
+        <w:t>Vorhersage des Gärverlaufs durch maschinelles Lernen</w:t>
       </w:r>
       <w:r>
         <w:br w:type="page"/>
@@ -829,8 +974,8 @@
         <w:jc w:val="left"/>
         <w:rPr/>
       </w:pPr>
-      <w:bookmarkStart w:id="10" w:name="__RefHeading___Toc231_2824216699"/>
-      <w:bookmarkEnd w:id="10"/>
+      <w:bookmarkStart w:id="13" w:name="__RefHeading___Toc231_2824216699"/>
+      <w:bookmarkEnd w:id="13"/>
       <w:r>
         <w:rPr/>
         <w:t>Umsetzung der KI-Gärsteuerung</w:t>
@@ -843,8 +988,8 @@
         <w:jc w:val="left"/>
         <w:rPr/>
       </w:pPr>
-      <w:bookmarkStart w:id="11" w:name="__RefHeading___Toc261_1255286230"/>
-      <w:bookmarkEnd w:id="11"/>
+      <w:bookmarkStart w:id="14" w:name="__RefHeading___Toc261_1255286230"/>
+      <w:bookmarkEnd w:id="14"/>
       <w:r>
         <w:rPr>
           <w:rFonts w:eastAsia="Microsoft YaHei" w:cs="Mangal"/>
@@ -868,8 +1013,8 @@
         <w:pStyle w:val="Berschrift3"/>
         <w:rPr/>
       </w:pPr>
-      <w:bookmarkStart w:id="12" w:name="__RefHeading___Toc263_1255286230"/>
-      <w:bookmarkEnd w:id="12"/>
+      <w:bookmarkStart w:id="15" w:name="__RefHeading___Toc263_1255286230"/>
+      <w:bookmarkEnd w:id="15"/>
       <w:r>
         <w:rPr/>
         <w:t>Sensorik</w:t>
@@ -880,8 +1025,8 @@
         <w:pStyle w:val="Berschrift3"/>
         <w:rPr/>
       </w:pPr>
-      <w:bookmarkStart w:id="13" w:name="__RefHeading___Toc265_1255286230"/>
-      <w:bookmarkEnd w:id="13"/>
+      <w:bookmarkStart w:id="16" w:name="__RefHeading___Toc265_1255286230"/>
+      <w:bookmarkEnd w:id="16"/>
       <w:r>
         <w:rPr/>
         <w:t>Aktorik</w:t>
@@ -892,8 +1037,8 @@
         <w:pStyle w:val="Berschrift3"/>
         <w:rPr/>
       </w:pPr>
-      <w:bookmarkStart w:id="14" w:name="__RefHeading___Toc267_1255286230"/>
-      <w:bookmarkEnd w:id="14"/>
+      <w:bookmarkStart w:id="17" w:name="__RefHeading___Toc267_1255286230"/>
+      <w:bookmarkEnd w:id="17"/>
       <w:r>
         <w:rPr/>
         <w:t>Software – Werkzeuge und Resourcen</w:t>
@@ -904,17 +1049,9 @@
         <w:pStyle w:val="Berschrift2"/>
         <w:bidi w:val="0"/>
         <w:jc w:val="left"/>
-        <w:rPr/>
-      </w:pPr>
-      <w:bookmarkStart w:id="15" w:name="__RefHeading___Toc269_1255286230"/>
-      <w:bookmarkEnd w:id="15"/>
-      <w:r>
-        <w:rPr/>
-        <w:t>Der genutzte Daten</w:t>
-      </w:r>
-      <w:r>
         <w:rPr>
-          <w:rFonts w:eastAsia="Microsoft YaHei" w:cs="Mangal"/>
+          <w:rFonts w:ascii="Liberation Sans" w:hAnsi="Liberation Sans" w:eastAsia="Microsoft YaHei" w:cs="Mangal"/>
+          <w:b/>
           <w:b/>
           <w:bCs/>
           <w:color w:val="auto"/>
@@ -923,7 +1060,21 @@
           <w:szCs w:val="32"/>
           <w:lang w:val="en-US" w:eastAsia="zh-CN" w:bidi="hi-IN"/>
         </w:rPr>
-        <w:t>satz</w:t>
+      </w:pPr>
+      <w:bookmarkStart w:id="18" w:name="__RefHeading___Toc269_1255286230"/>
+      <w:bookmarkEnd w:id="18"/>
+      <w:r>
+        <w:rPr>
+          <w:rFonts w:eastAsia="Microsoft YaHei" w:cs="Mangal"/>
+          <w:b/>
+          <w:bCs/>
+          <w:color w:val="auto"/>
+          <w:kern w:val="2"/>
+          <w:sz w:val="32"/>
+          <w:szCs w:val="32"/>
+          <w:lang w:val="en-US" w:eastAsia="zh-CN" w:bidi="hi-IN"/>
+        </w:rPr>
+        <w:t>Datenverarbeitung</w:t>
       </w:r>
     </w:p>
     <w:p>
@@ -931,8 +1082,8 @@
         <w:pStyle w:val="Berschrift3"/>
         <w:rPr/>
       </w:pPr>
-      <w:bookmarkStart w:id="16" w:name="__RefHeading___Toc271_1255286230"/>
-      <w:bookmarkEnd w:id="16"/>
+      <w:bookmarkStart w:id="19" w:name="__RefHeading___Toc271_1255286230"/>
+      <w:bookmarkEnd w:id="19"/>
       <w:r>
         <w:rPr/>
         <w:t>Datenaufnahme</w:t>
@@ -943,8 +1094,8 @@
         <w:pStyle w:val="Berschrift3"/>
         <w:rPr/>
       </w:pPr>
-      <w:bookmarkStart w:id="17" w:name="__RefHeading___Toc273_1255286230"/>
-      <w:bookmarkEnd w:id="17"/>
+      <w:bookmarkStart w:id="20" w:name="__RefHeading___Toc273_1255286230"/>
+      <w:bookmarkEnd w:id="20"/>
       <w:r>
         <w:rPr/>
         <w:t>Datenaufbereitung</w:t>
@@ -955,8 +1106,8 @@
         <w:pStyle w:val="Berschrift3"/>
         <w:rPr/>
       </w:pPr>
-      <w:bookmarkStart w:id="18" w:name="__RefHeading___Toc275_1255286230"/>
-      <w:bookmarkEnd w:id="18"/>
+      <w:bookmarkStart w:id="21" w:name="__RefHeading___Toc275_1255286230"/>
+      <w:bookmarkEnd w:id="21"/>
       <w:r>
         <w:rPr/>
         <w:t>Datenvisualisierung</w:t>
@@ -969,8 +1120,8 @@
         <w:jc w:val="left"/>
         <w:rPr/>
       </w:pPr>
-      <w:bookmarkStart w:id="19" w:name="__RefHeading___Toc239_2824216699"/>
-      <w:bookmarkEnd w:id="19"/>
+      <w:bookmarkStart w:id="22" w:name="__RefHeading___Toc239_2824216699"/>
+      <w:bookmarkEnd w:id="22"/>
       <w:r>
         <w:rPr/>
         <w:t>Training des Systems</w:t>
@@ -981,8 +1132,8 @@
         <w:pStyle w:val="Berschrift3"/>
         <w:rPr/>
       </w:pPr>
-      <w:bookmarkStart w:id="20" w:name="__RefHeading___Toc277_1255286230"/>
-      <w:bookmarkEnd w:id="20"/>
+      <w:bookmarkStart w:id="23" w:name="__RefHeading___Toc277_1255286230"/>
+      <w:bookmarkEnd w:id="23"/>
       <w:r>
         <w:rPr/>
         <w:t>Ausgewähltes Lernverfahren</w:t>
@@ -1003,8 +1154,8 @@
           <w:lang w:val="en-US" w:eastAsia="zh-CN" w:bidi="hi-IN"/>
         </w:rPr>
       </w:pPr>
-      <w:bookmarkStart w:id="21" w:name="__RefHeading___Toc279_1255286230"/>
-      <w:bookmarkEnd w:id="21"/>
+      <w:bookmarkStart w:id="24" w:name="__RefHeading___Toc279_1255286230"/>
+      <w:bookmarkEnd w:id="24"/>
       <w:r>
         <w:rPr>
           <w:rFonts w:eastAsia="Microsoft YaHei" w:cs="Mangal"/>
@@ -1016,11 +1167,15 @@
           <w:szCs w:val="28"/>
           <w:lang w:val="en-US" w:eastAsia="zh-CN" w:bidi="hi-IN"/>
         </w:rPr>
-        <w:t xml:space="preserve">Auswahl der Trainings- </w:t>
-      </w:r>
-      <w:r>
+        <w:t>Auswahl der Trainings- und Testdaten</w:t>
+      </w:r>
+    </w:p>
+    <w:p>
+      <w:pPr>
+        <w:pStyle w:val="Berschrift3"/>
         <w:rPr>
-          <w:rFonts w:eastAsia="Microsoft YaHei" w:cs="Mangal"/>
+          <w:rFonts w:ascii="Liberation Sans" w:hAnsi="Liberation Sans" w:eastAsia="Microsoft YaHei" w:cs="Mangal"/>
+          <w:b/>
           <w:b/>
           <w:bCs/>
           <w:color w:val="auto"/>
@@ -1029,11 +1184,20 @@
           <w:szCs w:val="28"/>
           <w:lang w:val="en-US" w:eastAsia="zh-CN" w:bidi="hi-IN"/>
         </w:rPr>
-        <w:t>und Test</w:t>
-      </w:r>
-      <w:r>
+      </w:pPr>
+      <w:bookmarkStart w:id="25" w:name="__RefHeading___Toc604_1255286230"/>
+      <w:bookmarkEnd w:id="25"/>
+      <w:r>
+        <w:rPr/>
+        <w:t>Training des ML Modells</w:t>
+      </w:r>
+    </w:p>
+    <w:p>
+      <w:pPr>
+        <w:pStyle w:val="Berschrift3"/>
         <w:rPr>
-          <w:rFonts w:eastAsia="Microsoft YaHei" w:cs="Mangal"/>
+          <w:rFonts w:ascii="Liberation Sans" w:hAnsi="Liberation Sans" w:eastAsia="Microsoft YaHei" w:cs="Mangal"/>
+          <w:b/>
           <w:b/>
           <w:bCs/>
           <w:color w:val="auto"/>
@@ -1042,15 +1206,12 @@
           <w:szCs w:val="28"/>
           <w:lang w:val="en-US" w:eastAsia="zh-CN" w:bidi="hi-IN"/>
         </w:rPr>
-        <w:t>daten</w:t>
-      </w:r>
-    </w:p>
-    <w:p>
-      <w:pPr>
-        <w:pStyle w:val="Berschrift3"/>
+      </w:pPr>
+      <w:bookmarkStart w:id="26" w:name="__RefHeading___Toc606_1255286230"/>
+      <w:bookmarkEnd w:id="26"/>
+      <w:r>
         <w:rPr>
-          <w:rFonts w:ascii="Liberation Sans" w:hAnsi="Liberation Sans" w:eastAsia="Microsoft YaHei" w:cs="Mangal"/>
-          <w:b/>
+          <w:rFonts w:eastAsia="Microsoft YaHei" w:cs="Mangal"/>
           <w:b/>
           <w:bCs/>
           <w:color w:val="auto"/>
@@ -1059,19 +1220,132 @@
           <w:szCs w:val="28"/>
           <w:lang w:val="en-US" w:eastAsia="zh-CN" w:bidi="hi-IN"/>
         </w:rPr>
-      </w:pPr>
-      <w:bookmarkStart w:id="22" w:name="__RefHeading___Toc604_1255286230"/>
-      <w:bookmarkEnd w:id="22"/>
-      <w:r>
-        <w:rPr/>
-        <w:t>Das Training des ML Modells</w:t>
+        <w:t>Prüfung mittels</w:t>
+      </w:r>
+      <w:r>
+        <w:rPr/>
+        <w:t xml:space="preserve"> Testdaten</w:t>
+      </w:r>
+    </w:p>
+    <w:p>
+      <w:pPr>
+        <w:pStyle w:val="Textkrper"/>
+        <w:rPr/>
+      </w:pPr>
+      <w:r>
+        <w:rPr/>
+      </w:r>
+    </w:p>
+    <w:p>
+      <w:pPr>
+        <w:pStyle w:val="Berschrift1"/>
+        <w:numPr>
+          <w:ilvl w:val="0"/>
+          <w:numId w:val="0"/>
+        </w:numPr>
+        <w:bidi w:val="0"/>
+        <w:ind w:left="0" w:hanging="0"/>
+        <w:jc w:val="left"/>
+        <w:outlineLvl w:val="0"/>
+        <w:rPr/>
+      </w:pPr>
+      <w:r>
+        <w:rPr/>
+      </w:r>
+      <w:r>
+        <w:br w:type="page"/>
+      </w:r>
+    </w:p>
+    <w:p>
+      <w:pPr>
+        <w:pStyle w:val="Berschrift1"/>
+        <w:bidi w:val="0"/>
+        <w:jc w:val="left"/>
+        <w:rPr/>
+      </w:pPr>
+      <w:bookmarkStart w:id="27" w:name="__RefHeading___Toc367_2155268015"/>
+      <w:bookmarkEnd w:id="27"/>
+      <w:r>
+        <w:rPr/>
+        <w:t>Ergebnisse</w:t>
+      </w:r>
+    </w:p>
+    <w:p>
+      <w:pPr>
+        <w:pStyle w:val="Berschrift2"/>
+        <w:rPr/>
+      </w:pPr>
+      <w:bookmarkStart w:id="28" w:name="__RefHeading___Toc369_2155268015"/>
+      <w:bookmarkEnd w:id="28"/>
+      <w:r>
+        <w:rPr>
+          <w:rFonts w:eastAsia="Microsoft YaHei" w:cs="Mangal"/>
+          <w:b/>
+          <w:bCs/>
+          <w:color w:val="auto"/>
+          <w:kern w:val="2"/>
+          <w:sz w:val="32"/>
+          <w:szCs w:val="32"/>
+          <w:lang w:val="en-US" w:eastAsia="zh-CN" w:bidi="hi-IN"/>
+        </w:rPr>
+        <w:t xml:space="preserve">Vergleich der </w:t>
+      </w:r>
+      <w:r>
+        <w:rPr>
+          <w:rFonts w:eastAsia="Microsoft YaHei" w:cs="Mangal"/>
+          <w:b/>
+          <w:bCs/>
+          <w:color w:val="auto"/>
+          <w:kern w:val="2"/>
+          <w:sz w:val="32"/>
+          <w:szCs w:val="32"/>
+          <w:lang w:val="en-US" w:eastAsia="zh-CN" w:bidi="hi-IN"/>
+        </w:rPr>
+        <w:t>Trainingse</w:t>
+      </w:r>
+      <w:r>
+        <w:rPr>
+          <w:rFonts w:eastAsia="Microsoft YaHei" w:cs="Mangal"/>
+          <w:b/>
+          <w:bCs/>
+          <w:color w:val="auto"/>
+          <w:kern w:val="2"/>
+          <w:sz w:val="32"/>
+          <w:szCs w:val="32"/>
+          <w:lang w:val="en-US" w:eastAsia="zh-CN" w:bidi="hi-IN"/>
+        </w:rPr>
+        <w:t>rgebnisse</w:t>
+      </w:r>
+    </w:p>
+    <w:p>
+      <w:pPr>
+        <w:pStyle w:val="Berschrift2"/>
+        <w:rPr/>
+      </w:pPr>
+      <w:bookmarkStart w:id="29" w:name="__RefHeading___Toc371_2155268015"/>
+      <w:bookmarkEnd w:id="29"/>
+      <w:r>
+        <w:rPr/>
+        <w:t>Erprobung der KI-Gärsteuerung</w:t>
       </w:r>
     </w:p>
     <w:p>
       <w:pPr>
         <w:pStyle w:val="Berschrift3"/>
+        <w:rPr/>
+      </w:pPr>
+      <w:bookmarkStart w:id="30" w:name="__RefHeading___Toc373_2155268015"/>
+      <w:bookmarkEnd w:id="30"/>
+      <w:r>
+        <w:rPr/>
+        <w:t>Ergebnis und Diskussion</w:t>
+      </w:r>
+    </w:p>
+    <w:p>
+      <w:pPr>
+        <w:pStyle w:val="Textkrper"/>
         <w:rPr>
-          <w:rFonts w:ascii="Liberation Sans" w:hAnsi="Liberation Sans" w:eastAsia="Microsoft YaHei" w:cs="Mangal"/>
+          <w:rFonts w:eastAsia="Microsoft YaHei" w:cs="Mangal"/>
           <w:b/>
           <w:b/>
           <w:bCs/>
@@ -1082,72 +1356,6 @@
           <w:lang w:val="en-US" w:eastAsia="zh-CN" w:bidi="hi-IN"/>
         </w:rPr>
       </w:pPr>
-      <w:bookmarkStart w:id="23" w:name="__RefHeading___Toc606_1255286230"/>
-      <w:bookmarkEnd w:id="23"/>
-      <w:r>
-        <w:rPr/>
-        <w:t>Überprüfung anhand der Testdaten</w:t>
-      </w:r>
-    </w:p>
-    <w:p>
-      <w:pPr>
-        <w:pStyle w:val="Berschrift3"/>
-        <w:rPr/>
-      </w:pPr>
-      <w:bookmarkStart w:id="24" w:name="__RefHeading___Toc281_1255286230"/>
-      <w:bookmarkEnd w:id="24"/>
-      <w:r>
-        <w:rPr>
-          <w:rFonts w:eastAsia="Microsoft YaHei" w:cs="Mangal"/>
-          <w:b/>
-          <w:bCs/>
-          <w:color w:val="auto"/>
-          <w:kern w:val="2"/>
-          <w:sz w:val="28"/>
-          <w:szCs w:val="28"/>
-          <w:lang w:val="en-US" w:eastAsia="zh-CN" w:bidi="hi-IN"/>
-        </w:rPr>
-        <w:t>Vergleich der Ergebnisse</w:t>
-      </w:r>
-    </w:p>
-    <w:p>
-      <w:pPr>
-        <w:pStyle w:val="Berschrift2"/>
-        <w:rPr/>
-      </w:pPr>
-      <w:bookmarkStart w:id="25" w:name="__RefHeading___Toc283_1255286230"/>
-      <w:bookmarkEnd w:id="25"/>
-      <w:r>
-        <w:rPr/>
-        <w:t>Erprobung der KI-Gärsteuerung</w:t>
-      </w:r>
-    </w:p>
-    <w:p>
-      <w:pPr>
-        <w:pStyle w:val="Berschrift3"/>
-        <w:rPr/>
-      </w:pPr>
-      <w:bookmarkStart w:id="26" w:name="__RefHeading___Toc285_1255286230"/>
-      <w:bookmarkEnd w:id="26"/>
-      <w:r>
-        <w:rPr>
-          <w:rFonts w:eastAsia="Microsoft YaHei" w:cs="Mangal"/>
-          <w:b/>
-          <w:bCs/>
-          <w:color w:val="auto"/>
-          <w:kern w:val="2"/>
-          <w:sz w:val="28"/>
-          <w:szCs w:val="28"/>
-          <w:lang w:val="en-US" w:eastAsia="zh-CN" w:bidi="hi-IN"/>
-        </w:rPr>
-        <w:t>Ergebnis und Diskussion</w:t>
-      </w:r>
-    </w:p>
-    <w:p>
-      <w:pPr>
-        <w:pStyle w:val="Textkrper"/>
-        <w:rPr/>
-      </w:pPr>
       <w:r>
         <w:rPr/>
       </w:r>
@@ -1155,12 +1363,14 @@
     <w:p>
       <w:pPr>
         <w:pStyle w:val="Berschrift1"/>
+        <w:widowControl/>
         <w:numPr>
           <w:ilvl w:val="0"/>
           <w:numId w:val="0"/>
         </w:numPr>
+        <w:suppressAutoHyphens w:val="true"/>
+        <w:overflowPunct w:val="false"/>
         <w:bidi w:val="0"/>
-        <w:ind w:left="0" w:hanging="0"/>
         <w:jc w:val="left"/>
         <w:outlineLvl w:val="0"/>
         <w:rPr/>
@@ -1179,8 +1389,8 @@
         <w:jc w:val="left"/>
         <w:rPr/>
       </w:pPr>
-      <w:bookmarkStart w:id="27" w:name="__RefHeading___Toc247_2824216699"/>
-      <w:bookmarkEnd w:id="27"/>
+      <w:bookmarkStart w:id="31" w:name="__RefHeading___Toc247_2824216699"/>
+      <w:bookmarkEnd w:id="31"/>
       <w:r>
         <w:rPr/>
         <w:t>Fazit</w:t>
@@ -1193,8 +1403,8 @@
         <w:jc w:val="left"/>
         <w:rPr/>
       </w:pPr>
-      <w:bookmarkStart w:id="28" w:name="__RefHeading___Toc249_2824216699"/>
-      <w:bookmarkEnd w:id="28"/>
+      <w:bookmarkStart w:id="32" w:name="__RefHeading___Toc249_2824216699"/>
+      <w:bookmarkEnd w:id="32"/>
       <w:r>
         <w:rPr/>
         <w:t>Zusammenfassung</w:t>
@@ -1208,8 +1418,8 @@
         <w:jc w:val="left"/>
         <w:rPr/>
       </w:pPr>
-      <w:bookmarkStart w:id="29" w:name="__RefHeading___Toc251_2824216699"/>
-      <w:bookmarkEnd w:id="29"/>
+      <w:bookmarkStart w:id="33" w:name="__RefHeading___Toc251_2824216699"/>
+      <w:bookmarkEnd w:id="33"/>
       <w:r>
         <w:rPr/>
         <w:t>Ausblick</w:t>

</xml_diff>